<commit_message>
Fix all the erros of the GeometryFX compiling.
</commit_message>
<xml_diff>
--- a/docs/GPU Pro5：Physically Based Area Lights.docx
+++ b/docs/GPU Pro5：Physically Based Area Lights.docx
@@ -60,15 +60,7 @@
         <w:t>，</w:t>
       </w:r>
       <w:r>
-        <w:t>由Guerrilla Games为</w:t>
-      </w:r>
-      <w:proofErr w:type="spellStart"/>
-      <w:r>
-        <w:t>Playstation</w:t>
-      </w:r>
-      <w:proofErr w:type="spellEnd"/>
-      <w:r>
-        <w:t xml:space="preserve"> 4开发（见图1.1）</w:t>
+        <w:t>由Guerrilla Games为Playstation 4开发（见图1.1）</w:t>
       </w:r>
       <w:r>
         <w:rPr>
@@ -276,15 +268,12 @@
         <w:t>目前游戏行业的照明模型标准是</w:t>
       </w:r>
       <w:r>
-        <w:t>Blinn -</w:t>
-      </w:r>
-      <w:proofErr w:type="spellStart"/>
-      <w:r>
-        <w:t>Phong</w:t>
-      </w:r>
-      <w:proofErr w:type="spellEnd"/>
-      <w:r>
-        <w:t xml:space="preserve"> BRDF或直接基于它的模型。近年来，我们已经看到多种进展扩展了模型，以支持更多种材料，表面特性和基于物理的特性[McAuley等13]或解决混淆问题的方法[Baker和Hill 12]。这种技术推动的结果是广泛使用高效，可预测，众所周知的照明模型，能够捕捉我们在常见情况下可能观察到的大多数材料特性。大多数研究都集中在改进材料相互作用，包括Cook-Torrance照明模型[Cook和Torrance 81]中提出的众所周知的几何和菲涅耳项。但是，模型</w:t>
+        <w:t>Blinn -Phong BRDF或直接基于它的模型。近年来，我们已经看到多种进展扩展了模型，以支持更多种材料，表面特性和基于物理</w:t>
+      </w:r>
+      <w:bookmarkStart w:id="0" w:name="_GoBack"/>
+      <w:bookmarkEnd w:id="0"/>
+      <w:r>
+        <w:t>特性[McAuley等13]或解决混淆问题的方法[Baker和Hill 12]。这种技术推动的结果是广泛使用高效，可预测，众所周知的照明模型，能够捕捉我们在常见情况下可能观察到的大多数材料特性。大多数研究都集中在改进材料相互作用，包括Cook-Torrance照明模型[Cook和Torrance 81]中提出的众所周知的几何和菲涅耳项。但是，模型</w:t>
       </w:r>
       <w:r>
         <w:rPr>
@@ -305,15 +294,7 @@
         <w:t>情况下，光源都具有物理尺寸，在现实生活中，它通过正确反射和漫反射光响应的正确形状来反映。在许多情况下使用</w:t>
       </w:r>
       <w:r>
-        <w:t>Blinn-</w:t>
-      </w:r>
-      <w:proofErr w:type="spellStart"/>
-      <w:r>
-        <w:t>Phong</w:t>
-      </w:r>
-      <w:proofErr w:type="spellEnd"/>
-      <w:r>
-        <w:t>点光源进行动态光照证明不足，在场景中的可见光和照明结果之间产生视觉上的不相交（见图1.2和1.3）。</w:t>
+        <w:t>Blinn-Phong点光源进行动态光照证明不足，在场景中的可见光和照明结果之间产生视觉上的不相交（见图1.2和1.3）。</w:t>
       </w:r>
     </w:p>
     <w:p>
@@ -371,23 +352,7 @@
         <w:t>有几种方法可以解决这个问题。</w:t>
       </w:r>
       <w:r>
-        <w:t>其中一些包括预先计算“光卡”或广告牌反射，并在运行时对它们进行光线跟踪，以模拟准确的镜面反射[</w:t>
-      </w:r>
-      <w:proofErr w:type="spellStart"/>
-      <w:r>
-        <w:t>Mittring</w:t>
-      </w:r>
-      <w:proofErr w:type="spellEnd"/>
-      <w:r>
-        <w:t>和</w:t>
-      </w:r>
-      <w:proofErr w:type="spellStart"/>
-      <w:r>
-        <w:t>Dudash</w:t>
-      </w:r>
-      <w:proofErr w:type="spellEnd"/>
-      <w:r>
-        <w:t xml:space="preserve"> 11]。不幸的是，这个系统是基于点的标准分析动态照明的补充。而且，它没有为基于区域的漫射照明提供解决方案。</w:t>
+        <w:t>其中一些包括预先计算“光卡”或广告牌反射，并在运行时对它们进行光线跟踪，以模拟准确的镜面反射[Mittring和Dudash 11]。不幸的是，这个系统是基于点的标准分析动态照明的补充。而且，它没有为基于区域的漫射照明提供解决方案。</w:t>
       </w:r>
     </w:p>
     <w:p>
@@ -401,15 +366,7 @@
         <w:t>解决该问题的另一种方法涉及切换到基于全局照明的解决方案。</w:t>
       </w:r>
       <w:r>
-        <w:t xml:space="preserve"> 已经在商用发动机中实施了几个系统，主要是基于体素的[</w:t>
-      </w:r>
-      <w:proofErr w:type="spellStart"/>
-      <w:r>
-        <w:t>Mittring</w:t>
-      </w:r>
-      <w:proofErr w:type="spellEnd"/>
-      <w:r>
-        <w:t xml:space="preserve"> 12]; 然而，由于稳定性，分辨率或质量差异，它们不能完全替代分析灯。</w:t>
+        <w:t xml:space="preserve"> 已经在商用发动机中实施了几个系统，主要是基于体素的[Mittring 12]; 然而，由于稳定性，分辨率或质量差异，它们不能完全替代分析灯。</w:t>
       </w:r>
     </w:p>
     <w:p>
@@ -535,15 +492,7 @@
         <w:t>辐射积分和BRDF定义</w:t>
       </w:r>
     </w:p>
-    <w:p>
-      <w:pPr>
-        <w:rPr>
-          <w:rFonts w:hint="eastAsia"/>
-        </w:rPr>
-      </w:pPr>
-      <w:bookmarkStart w:id="0" w:name="_GoBack"/>
-      <w:bookmarkEnd w:id="0"/>
-    </w:p>
+    <w:p/>
     <w:sectPr>
       <w:pgSz w:w="11906" w:h="16838"/>
       <w:pgMar w:top="1440" w:right="1800" w:bottom="1440" w:left="1800" w:header="851" w:footer="992" w:gutter="0"/>
@@ -606,7 +555,7 @@
     </w:rPrDefault>
     <w:pPrDefault/>
   </w:docDefaults>
-  <w:latentStyles w:defLockedState="0" w:defUIPriority="99" w:defSemiHidden="0" w:defUnhideWhenUsed="0" w:defQFormat="0" w:count="376">
+  <w:latentStyles w:defLockedState="0" w:defUIPriority="99" w:defSemiHidden="0" w:defUnhideWhenUsed="0" w:defQFormat="0" w:count="377">
     <w:lsdException w:name="Normal" w:uiPriority="0" w:qFormat="1"/>
     <w:lsdException w:name="heading 1" w:uiPriority="9" w:qFormat="1"/>
     <w:lsdException w:name="heading 2" w:semiHidden="1" w:uiPriority="9" w:unhideWhenUsed="1" w:qFormat="1"/>
@@ -712,7 +661,6 @@
     <w:lsdException w:name="HTML Sample" w:semiHidden="1" w:unhideWhenUsed="1"/>
     <w:lsdException w:name="HTML Typewriter" w:semiHidden="1" w:unhideWhenUsed="1"/>
     <w:lsdException w:name="HTML Variable" w:semiHidden="1" w:unhideWhenUsed="1"/>
-    <w:lsdException w:name="Normal Table" w:semiHidden="1" w:unhideWhenUsed="1"/>
     <w:lsdException w:name="annotation subject" w:semiHidden="1" w:unhideWhenUsed="1"/>
     <w:lsdException w:name="No List" w:semiHidden="1" w:unhideWhenUsed="1"/>
     <w:lsdException w:name="Outline List 1" w:semiHidden="1" w:unhideWhenUsed="1"/>
@@ -759,10 +707,8 @@
     <w:lsdException w:name="Table Subtle 2" w:semiHidden="1" w:unhideWhenUsed="1"/>
     <w:lsdException w:name="Table Web 1" w:semiHidden="1" w:unhideWhenUsed="1"/>
     <w:lsdException w:name="Table Web 2" w:semiHidden="1" w:unhideWhenUsed="1"/>
-    <w:lsdException w:name="Table Web 3" w:semiHidden="1" w:unhideWhenUsed="1"/>
     <w:lsdException w:name="Balloon Text" w:semiHidden="1" w:unhideWhenUsed="1"/>
     <w:lsdException w:name="Table Grid" w:uiPriority="39"/>
-    <w:lsdException w:name="Table Theme" w:semiHidden="1" w:unhideWhenUsed="1"/>
     <w:lsdException w:name="Placeholder Text" w:semiHidden="1"/>
     <w:lsdException w:name="No Spacing" w:uiPriority="1" w:qFormat="1"/>
     <w:lsdException w:name="Light Shading" w:uiPriority="60"/>
@@ -983,6 +929,7 @@
     <w:lsdException w:name="Hashtag" w:semiHidden="1" w:unhideWhenUsed="1"/>
     <w:lsdException w:name="Unresolved Mention" w:semiHidden="1" w:unhideWhenUsed="1"/>
     <w:lsdException w:name="Smart Link" w:semiHidden="1" w:unhideWhenUsed="1"/>
+    <w:lsdException w:name="Smart Link Error" w:semiHidden="1" w:unhideWhenUsed="1"/>
   </w:latentStyles>
   <w:style w:type="paragraph" w:default="1" w:styleId="a">
     <w:name w:val="Normal"/>

</xml_diff>